<commit_message>
Add final result, exclude tests data from end of liner fixers
</commit_message>
<xml_diff>
--- a/tests/data/docx/msft_pr.docx
+++ b/tests/data/docx/msft_pr.docx
@@ -11814,19 +11814,6 @@
         </w:tc>
       </w:tr>
     </w:tbl>
-    <w:p>
-      <w:pPr>
-        <w:spacing w:after="160" w:line="259" w:lineRule="auto"/>
-        <w:rPr>
-          <w:rFonts w:ascii="Segoe UI" w:hAnsi="Segoe UI" w:cs="Segoe UI"/>
-          <w:b/>
-          <w:bCs/>
-          <w:color w:val="666666"/>
-          <w:sz w:val="20"/>
-          <w:szCs w:val="20"/>
-        </w:rPr>
-      </w:pPr>
-    </w:p>
     <w:p>
       <w:pPr>
         <w:spacing w:after="160" w:line="259" w:lineRule="auto"/>

</xml_diff>